<commit_message>
Append a line at end of file.
</commit_message>
<xml_diff>
--- a/四上一单元听写清单.docx
+++ b/四上一单元听写清单.docx
@@ -9,8 +9,6 @@
           <w:szCs w:val="28"/>
         </w:rPr>
       </w:pPr>
-      <w:bookmarkStart w:id="0" w:name="_GoBack"/>
-      <w:bookmarkEnd w:id="0"/>
       <w:r>
         <w:rPr>
           <w:rFonts w:hint="eastAsia"/>
@@ -97,8 +95,17 @@
           <w:sz w:val="28"/>
           <w:szCs w:val="28"/>
         </w:rPr>
-        <w:t>running   swimming  (</w:t>
-      </w:r>
+        <w:t xml:space="preserve">running   </w:t>
+      </w:r>
+      <w:proofErr w:type="gramStart"/>
+      <w:r>
+        <w:rPr>
+          <w:sz w:val="28"/>
+          <w:szCs w:val="28"/>
+        </w:rPr>
+        <w:t>swimming  (</w:t>
+      </w:r>
+      <w:proofErr w:type="gramEnd"/>
       <w:r>
         <w:rPr>
           <w:rFonts w:hint="eastAsia"/>
@@ -107,13 +114,23 @@
         </w:rPr>
         <w:t>注意双写尾字母，再加</w:t>
       </w:r>
-      <w:r>
-        <w:rPr>
-          <w:rFonts w:hint="eastAsia"/>
-          <w:sz w:val="28"/>
-          <w:szCs w:val="28"/>
-        </w:rPr>
-        <w:t>ing)</w:t>
+      <w:proofErr w:type="spellStart"/>
+      <w:r>
+        <w:rPr>
+          <w:rFonts w:hint="eastAsia"/>
+          <w:sz w:val="28"/>
+          <w:szCs w:val="28"/>
+        </w:rPr>
+        <w:t>ing</w:t>
+      </w:r>
+      <w:proofErr w:type="spellEnd"/>
+      <w:r>
+        <w:rPr>
+          <w:rFonts w:hint="eastAsia"/>
+          <w:sz w:val="28"/>
+          <w:szCs w:val="28"/>
+        </w:rPr>
+        <w:t>)</w:t>
       </w:r>
     </w:p>
     <w:p>
@@ -168,7 +185,23 @@
           <w:sz w:val="28"/>
           <w:szCs w:val="28"/>
         </w:rPr>
-        <w:t xml:space="preserve"> basketball  roller skating  jumping rope</w:t>
+        <w:t xml:space="preserve"> </w:t>
+      </w:r>
+      <w:proofErr w:type="gramStart"/>
+      <w:r>
+        <w:rPr>
+          <w:sz w:val="28"/>
+          <w:szCs w:val="28"/>
+        </w:rPr>
+        <w:t>basketball  roller</w:t>
+      </w:r>
+      <w:proofErr w:type="gramEnd"/>
+      <w:r>
+        <w:rPr>
+          <w:sz w:val="28"/>
+          <w:szCs w:val="28"/>
+        </w:rPr>
+        <w:t xml:space="preserve"> skating  jumping rope</w:t>
       </w:r>
       <w:r>
         <w:rPr>
@@ -249,7 +282,25 @@
           <w:sz w:val="28"/>
           <w:szCs w:val="28"/>
         </w:rPr>
-        <w:t>兵乓球</w:t>
+        <w:t>兵</w:t>
+      </w:r>
+      <w:proofErr w:type="gramStart"/>
+      <w:r>
+        <w:rPr>
+          <w:rFonts w:hint="eastAsia"/>
+          <w:sz w:val="28"/>
+          <w:szCs w:val="28"/>
+        </w:rPr>
+        <w:t>乓</w:t>
+      </w:r>
+      <w:proofErr w:type="gramEnd"/>
+      <w:r>
+        <w:rPr>
+          <w:rFonts w:hint="eastAsia"/>
+          <w:sz w:val="28"/>
+          <w:szCs w:val="28"/>
+        </w:rPr>
+        <w:t>球</w:t>
       </w:r>
     </w:p>
     <w:p>
@@ -631,7 +682,25 @@
           <w:sz w:val="28"/>
           <w:szCs w:val="28"/>
         </w:rPr>
-        <w:t xml:space="preserve">Do you often go running ? </w:t>
+        <w:t xml:space="preserve">Do you often go </w:t>
+      </w:r>
+      <w:proofErr w:type="gramStart"/>
+      <w:r>
+        <w:rPr>
+          <w:rFonts w:hint="eastAsia"/>
+          <w:sz w:val="28"/>
+          <w:szCs w:val="28"/>
+        </w:rPr>
+        <w:t>running ?</w:t>
+      </w:r>
+      <w:proofErr w:type="gramEnd"/>
+      <w:r>
+        <w:rPr>
+          <w:rFonts w:hint="eastAsia"/>
+          <w:sz w:val="28"/>
+          <w:szCs w:val="28"/>
+        </w:rPr>
+        <w:t xml:space="preserve"> </w:t>
       </w:r>
       <w:r>
         <w:rPr>
@@ -699,6 +768,7 @@
         </w:rPr>
         <w:t xml:space="preserve"> Are you good at roller </w:t>
       </w:r>
+      <w:proofErr w:type="gramStart"/>
       <w:r>
         <w:rPr>
           <w:sz w:val="28"/>
@@ -712,7 +782,16 @@
           <w:sz w:val="28"/>
           <w:szCs w:val="28"/>
         </w:rPr>
-        <w:t>?  N</w:t>
+        <w:t>?</w:t>
+      </w:r>
+      <w:proofErr w:type="gramEnd"/>
+      <w:r>
+        <w:rPr>
+          <w:rFonts w:hint="eastAsia"/>
+          <w:sz w:val="28"/>
+          <w:szCs w:val="28"/>
+        </w:rPr>
+        <w:t xml:space="preserve">  N</w:t>
       </w:r>
       <w:r>
         <w:rPr>
@@ -746,6 +825,33 @@
         </w:rPr>
         <w:t>你擅长滑旱冰吗？不，我不擅长。</w:t>
       </w:r>
+    </w:p>
+    <w:p>
+      <w:pPr>
+        <w:ind w:firstLineChars="200" w:firstLine="560"/>
+        <w:rPr>
+          <w:sz w:val="28"/>
+          <w:szCs w:val="28"/>
+        </w:rPr>
+      </w:pPr>
+    </w:p>
+    <w:p>
+      <w:pPr>
+        <w:ind w:firstLineChars="200" w:firstLine="560"/>
+        <w:rPr>
+          <w:sz w:val="28"/>
+          <w:szCs w:val="28"/>
+        </w:rPr>
+      </w:pPr>
+      <w:r>
+        <w:rPr>
+          <w:sz w:val="28"/>
+          <w:szCs w:val="28"/>
+        </w:rPr>
+        <w:t>Update something here.</w:t>
+      </w:r>
+      <w:bookmarkStart w:id="0" w:name="_GoBack"/>
+      <w:bookmarkEnd w:id="0"/>
     </w:p>
     <w:sectPr>
       <w:headerReference w:type="even" r:id="rId7"/>

</xml_diff>